<commit_message>
combio en la plantilla
</commit_message>
<xml_diff>
--- a/PLANTILLA PLANIFICACION DE PROYECTO.docx
+++ b/PLANTILLA PLANIFICACION DE PROYECTO.docx
@@ -279,12 +279,49 @@
       </w:r>
     </w:p>
     <w:p/>
-    <w:p>
-      <w:pPr>
-        <w:jc w:val="center"/>
-      </w:pPr>
+    <w:p/>
+    <w:p/>
+    <w:p>
+      <w:pPr>
+        <w:jc w:val="center"/>
+        <w:rPr>
+          <w:u w:val="single"/>
+        </w:rPr>
+      </w:pPr>
+      <w:r>
+        <w:t xml:space="preserve">VISTAS 3 </w:t>
+      </w:r>
       <w:bookmarkStart w:id="0" w:name="_GoBack"/>
       <w:bookmarkEnd w:id="0"/>
+    </w:p>
+    <w:p>
+      <w:pPr>
+        <w:jc w:val="center"/>
+      </w:pPr>
+      <w:r>
+        <w:t>REGISTER/LOGIN - - - CRUD INFO DE PERSONAS --- CRUD DE LOS PARTIDOS --- CRUD DE EVENTOS</w:t>
+      </w:r>
+    </w:p>
+    <w:p>
+      <w:pPr>
+        <w:jc w:val="center"/>
+      </w:pPr>
+      <w:r>
+        <w:t>ROL</w:t>
+      </w:r>
+    </w:p>
+    <w:p>
+      <w:pPr>
+        <w:jc w:val="center"/>
+      </w:pPr>
+      <w:r>
+        <w:t xml:space="preserve">USER --- ADMIN </w:t>
+      </w:r>
+    </w:p>
+    <w:p>
+      <w:pPr>
+        <w:jc w:val="center"/>
+      </w:pPr>
     </w:p>
     <w:p/>
     <w:p/>

</xml_diff>